<commit_message>
Update first meeting questionnaire.docx
</commit_message>
<xml_diff>
--- a/first meeting questionnaire.docx
+++ b/first meeting questionnaire.docx
@@ -56,6 +56,259 @@
       </w:r>
     </w:p>
     <w:p/>
+    <w:p>
+      <w:r>
+        <w:t xml:space="preserve">Project Detail : </w:t>
+      </w:r>
+    </w:p>
+    <w:p/>
+    <w:p>
+      <w:pPr>
+        <w:pStyle w:val="ListParagraph"/>
+        <w:numPr>
+          <w:ilvl w:val="0"/>
+          <w:numId w:val="1"/>
+        </w:numPr>
+      </w:pPr>
+      <w:r>
+        <w:t xml:space="preserve">Budget and schedule of delivery </w:t>
+      </w:r>
+    </w:p>
+    <w:p>
+      <w:pPr>
+        <w:pStyle w:val="ListParagraph"/>
+        <w:numPr>
+          <w:ilvl w:val="0"/>
+          <w:numId w:val="2"/>
+        </w:numPr>
+      </w:pPr>
+      <w:r>
+        <w:t xml:space="preserve">Do you have any other online platform like website and IOS app for this project </w:t>
+      </w:r>
+    </w:p>
+    <w:p>
+      <w:pPr>
+        <w:pStyle w:val="ListParagraph"/>
+        <w:numPr>
+          <w:ilvl w:val="0"/>
+          <w:numId w:val="2"/>
+        </w:numPr>
+      </w:pPr>
+      <w:r>
+        <w:t>Do we have to create and maintain database for the app</w:t>
+      </w:r>
+    </w:p>
+    <w:p>
+      <w:pPr>
+        <w:pStyle w:val="ListParagraph"/>
+        <w:numPr>
+          <w:ilvl w:val="1"/>
+          <w:numId w:val="2"/>
+        </w:numPr>
+      </w:pPr>
+      <w:r>
+        <w:t xml:space="preserve">If yes then </w:t>
+      </w:r>
+      <w:proofErr w:type="spellStart"/>
+      <w:r>
+        <w:t>sql</w:t>
+      </w:r>
+      <w:proofErr w:type="spellEnd"/>
+      <w:r>
+        <w:t xml:space="preserve"> </w:t>
+      </w:r>
+      <w:proofErr w:type="spellStart"/>
+      <w:r>
+        <w:t>databasea</w:t>
+      </w:r>
+      <w:proofErr w:type="spellEnd"/>
+      <w:r>
+        <w:t xml:space="preserve"> or no </w:t>
+      </w:r>
+      <w:proofErr w:type="spellStart"/>
+      <w:r>
+        <w:t>sql</w:t>
+      </w:r>
+      <w:proofErr w:type="spellEnd"/>
+      <w:r>
+        <w:t xml:space="preserve"> </w:t>
+      </w:r>
+    </w:p>
+    <w:p>
+      <w:pPr>
+        <w:pStyle w:val="ListParagraph"/>
+        <w:numPr>
+          <w:ilvl w:val="0"/>
+          <w:numId w:val="2"/>
+        </w:numPr>
+      </w:pPr>
+      <w:r>
+        <w:t xml:space="preserve">Hosting of website </w:t>
+      </w:r>
+    </w:p>
+    <w:p>
+      <w:pPr>
+        <w:pStyle w:val="ListParagraph"/>
+        <w:numPr>
+          <w:ilvl w:val="0"/>
+          <w:numId w:val="2"/>
+        </w:numPr>
+      </w:pPr>
+      <w:r>
+        <w:t>Target Customer age , group and region</w:t>
+      </w:r>
+    </w:p>
+    <w:p>
+      <w:pPr>
+        <w:ind w:left="360"/>
+      </w:pPr>
+    </w:p>
+    <w:p>
+      <w:pPr>
+        <w:pStyle w:val="ListParagraph"/>
+        <w:numPr>
+          <w:ilvl w:val="0"/>
+          <w:numId w:val="1"/>
+        </w:numPr>
+      </w:pPr>
+      <w:r>
+        <w:t xml:space="preserve">Features </w:t>
+      </w:r>
+    </w:p>
+    <w:p>
+      <w:pPr>
+        <w:pStyle w:val="ListParagraph"/>
+      </w:pPr>
+    </w:p>
+    <w:p>
+      <w:pPr>
+        <w:pStyle w:val="ListParagraph"/>
+        <w:numPr>
+          <w:ilvl w:val="0"/>
+          <w:numId w:val="3"/>
+        </w:numPr>
+      </w:pPr>
+      <w:r>
+        <w:t xml:space="preserve">Home Page </w:t>
+      </w:r>
+    </w:p>
+    <w:p>
+      <w:pPr>
+        <w:pStyle w:val="ListParagraph"/>
+        <w:numPr>
+          <w:ilvl w:val="0"/>
+          <w:numId w:val="3"/>
+        </w:numPr>
+      </w:pPr>
+      <w:r>
+        <w:t xml:space="preserve">No of courses </w:t>
+      </w:r>
+    </w:p>
+    <w:p>
+      <w:pPr>
+        <w:pStyle w:val="ListParagraph"/>
+        <w:numPr>
+          <w:ilvl w:val="0"/>
+          <w:numId w:val="3"/>
+        </w:numPr>
+      </w:pPr>
+      <w:r>
+        <w:t xml:space="preserve">Content type </w:t>
+      </w:r>
+    </w:p>
+    <w:p>
+      <w:pPr>
+        <w:pStyle w:val="ListParagraph"/>
+        <w:numPr>
+          <w:ilvl w:val="1"/>
+          <w:numId w:val="3"/>
+        </w:numPr>
+      </w:pPr>
+      <w:r>
+        <w:t>Text</w:t>
+      </w:r>
+    </w:p>
+    <w:p>
+      <w:pPr>
+        <w:pStyle w:val="ListParagraph"/>
+        <w:numPr>
+          <w:ilvl w:val="1"/>
+          <w:numId w:val="3"/>
+        </w:numPr>
+      </w:pPr>
+      <w:r>
+        <w:t xml:space="preserve">Video </w:t>
+      </w:r>
+    </w:p>
+    <w:p>
+      <w:pPr>
+        <w:pStyle w:val="ListParagraph"/>
+        <w:numPr>
+          <w:ilvl w:val="1"/>
+          <w:numId w:val="3"/>
+        </w:numPr>
+      </w:pPr>
+      <w:r>
+        <w:t>Audio</w:t>
+      </w:r>
+    </w:p>
+    <w:p>
+      <w:pPr>
+        <w:pStyle w:val="ListParagraph"/>
+        <w:numPr>
+          <w:ilvl w:val="1"/>
+          <w:numId w:val="3"/>
+        </w:numPr>
+      </w:pPr>
+      <w:r>
+        <w:t>Live classes</w:t>
+      </w:r>
+    </w:p>
+    <w:p>
+      <w:pPr>
+        <w:pStyle w:val="ListParagraph"/>
+        <w:numPr>
+          <w:ilvl w:val="0"/>
+          <w:numId w:val="3"/>
+        </w:numPr>
+      </w:pPr>
+      <w:r>
+        <w:t xml:space="preserve">User Account </w:t>
+      </w:r>
+      <w:r>
+        <w:t>page</w:t>
+      </w:r>
+    </w:p>
+    <w:p>
+      <w:pPr>
+        <w:pStyle w:val="ListParagraph"/>
+        <w:numPr>
+          <w:ilvl w:val="0"/>
+          <w:numId w:val="3"/>
+        </w:numPr>
+      </w:pPr>
+      <w:r>
+        <w:t xml:space="preserve">Payment gateway </w:t>
+      </w:r>
+    </w:p>
+    <w:p>
+      <w:pPr>
+        <w:pStyle w:val="ListParagraph"/>
+        <w:ind w:firstLine="720"/>
+      </w:pPr>
+    </w:p>
+    <w:p>
+      <w:pPr>
+        <w:pStyle w:val="ListParagraph"/>
+      </w:pPr>
+    </w:p>
+    <w:p>
+      <w:pPr>
+        <w:pStyle w:val="ListParagraph"/>
+      </w:pPr>
+    </w:p>
+    <w:p/>
+    <w:p/>
     <w:p/>
     <w:sectPr>
       <w:pgSz w:w="11906" w:h="16838"/>
@@ -65,6 +318,335 @@
     </w:sectPr>
   </w:body>
 </w:document>
+</file>
+
+<file path=word/numbering.xml><?xml version="1.0" encoding="utf-8"?>
+<w:numbering xmlns:wpc="http://schemas.microsoft.com/office/word/2010/wordprocessingCanvas" xmlns:cx="http://schemas.microsoft.com/office/drawing/2014/chartex" xmlns:cx1="http://schemas.microsoft.com/office/drawing/2015/9/8/chartex" xmlns:cx2="http://schemas.microsoft.com/office/drawing/2015/10/21/chartex" xmlns:cx3="http://schemas.microsoft.com/office/drawing/2016/5/9/chartex" xmlns:cx4="http://schemas.microsoft.com/office/drawing/2016/5/10/chartex" xmlns:cx5="http://schemas.microsoft.com/office/drawing/2016/5/11/chartex" xmlns:cx6="http://schemas.microsoft.com/office/drawing/2016/5/12/chartex" xmlns:cx7="http://schemas.microsoft.com/office/drawing/2016/5/13/chartex" xmlns:cx8="http://schemas.microsoft.com/office/drawing/2016/5/14/chartex" xmlns:mc="http://schemas.openxmlformats.org/markup-compatibility/2006" xmlns:aink="http://schemas.microsoft.com/office/drawing/2016/ink" xmlns:am3d="http://schemas.microsoft.com/office/drawing/2017/model3d" xmlns:o="urn:schemas-microsoft-com:office:office" xmlns:oel="http://schemas.microsoft.com/office/2019/extlst" xmlns:r="http://schemas.openxmlformats.org/officeDocument/2006/relationships" xmlns:m="http://schemas.openxmlformats.org/officeDocument/2006/math" xmlns:v="urn:schemas-microsoft-com:vml" xmlns:wp14="http://schemas.microsoft.com/office/word/2010/wordprocessingDrawing" xmlns:wp="http://schemas.openxmlformats.org/drawingml/2006/wordprocessingDrawing" xmlns:w10="urn:schemas-microsoft-com:office:word" xmlns:w="http://schemas.openxmlformats.org/wordprocessingml/2006/main" xmlns:w14="http://schemas.microsoft.com/office/word/2010/wordml" xmlns:w15="http://schemas.microsoft.com/office/word/2012/wordml" xmlns:w16cex="http://schemas.microsoft.com/office/word/2018/wordml/cex" xmlns:w16cid="http://schemas.microsoft.com/office/word/2016/wordml/cid" xmlns:w16="http://schemas.microsoft.com/office/word/2018/wordml" xmlns:w16sdtdh="http://schemas.microsoft.com/office/word/2020/wordml/sdtdatahash" xmlns:w16se="http://schemas.microsoft.com/office/word/2015/wordml/symex" xmlns:wpg="http://schemas.microsoft.com/office/word/2010/wordprocessingGroup" xmlns:wpi="http://schemas.microsoft.com/office/word/2010/wordprocessingInk" xmlns:wne="http://schemas.microsoft.com/office/word/2006/wordml" xmlns:wps="http://schemas.microsoft.com/office/word/2010/wordprocessingShape" mc:Ignorable="w14 w15 w16se w16cid w16 w16cex w16sdtdh wp14">
+  <w:abstractNum w:abstractNumId="0" w15:restartNumberingAfterBreak="0">
+    <w:nsid w:val="18577028"/>
+    <w:multiLevelType w:val="hybridMultilevel"/>
+    <w:tmpl w:val="8BB8A9E4"/>
+    <w:lvl w:ilvl="0" w:tplc="1409000F">
+      <w:start w:val="1"/>
+      <w:numFmt w:val="decimal"/>
+      <w:lvlText w:val="%1."/>
+      <w:lvlJc w:val="left"/>
+      <w:pPr>
+        <w:ind w:left="720" w:hanging="360"/>
+      </w:pPr>
+      <w:rPr>
+        <w:rFonts w:hint="default"/>
+      </w:rPr>
+    </w:lvl>
+    <w:lvl w:ilvl="1" w:tplc="14090019" w:tentative="1">
+      <w:start w:val="1"/>
+      <w:numFmt w:val="lowerLetter"/>
+      <w:lvlText w:val="%2."/>
+      <w:lvlJc w:val="left"/>
+      <w:pPr>
+        <w:ind w:left="1440" w:hanging="360"/>
+      </w:pPr>
+    </w:lvl>
+    <w:lvl w:ilvl="2" w:tplc="1409001B" w:tentative="1">
+      <w:start w:val="1"/>
+      <w:numFmt w:val="lowerRoman"/>
+      <w:lvlText w:val="%3."/>
+      <w:lvlJc w:val="right"/>
+      <w:pPr>
+        <w:ind w:left="2160" w:hanging="180"/>
+      </w:pPr>
+    </w:lvl>
+    <w:lvl w:ilvl="3" w:tplc="1409000F" w:tentative="1">
+      <w:start w:val="1"/>
+      <w:numFmt w:val="decimal"/>
+      <w:lvlText w:val="%4."/>
+      <w:lvlJc w:val="left"/>
+      <w:pPr>
+        <w:ind w:left="2880" w:hanging="360"/>
+      </w:pPr>
+    </w:lvl>
+    <w:lvl w:ilvl="4" w:tplc="14090019" w:tentative="1">
+      <w:start w:val="1"/>
+      <w:numFmt w:val="lowerLetter"/>
+      <w:lvlText w:val="%5."/>
+      <w:lvlJc w:val="left"/>
+      <w:pPr>
+        <w:ind w:left="3600" w:hanging="360"/>
+      </w:pPr>
+    </w:lvl>
+    <w:lvl w:ilvl="5" w:tplc="1409001B" w:tentative="1">
+      <w:start w:val="1"/>
+      <w:numFmt w:val="lowerRoman"/>
+      <w:lvlText w:val="%6."/>
+      <w:lvlJc w:val="right"/>
+      <w:pPr>
+        <w:ind w:left="4320" w:hanging="180"/>
+      </w:pPr>
+    </w:lvl>
+    <w:lvl w:ilvl="6" w:tplc="1409000F" w:tentative="1">
+      <w:start w:val="1"/>
+      <w:numFmt w:val="decimal"/>
+      <w:lvlText w:val="%7."/>
+      <w:lvlJc w:val="left"/>
+      <w:pPr>
+        <w:ind w:left="5040" w:hanging="360"/>
+      </w:pPr>
+    </w:lvl>
+    <w:lvl w:ilvl="7" w:tplc="14090019" w:tentative="1">
+      <w:start w:val="1"/>
+      <w:numFmt w:val="lowerLetter"/>
+      <w:lvlText w:val="%8."/>
+      <w:lvlJc w:val="left"/>
+      <w:pPr>
+        <w:ind w:left="5760" w:hanging="360"/>
+      </w:pPr>
+    </w:lvl>
+    <w:lvl w:ilvl="8" w:tplc="1409001B" w:tentative="1">
+      <w:start w:val="1"/>
+      <w:numFmt w:val="lowerRoman"/>
+      <w:lvlText w:val="%9."/>
+      <w:lvlJc w:val="right"/>
+      <w:pPr>
+        <w:ind w:left="6480" w:hanging="180"/>
+      </w:pPr>
+    </w:lvl>
+  </w:abstractNum>
+  <w:abstractNum w:abstractNumId="1" w15:restartNumberingAfterBreak="0">
+    <w:nsid w:val="61D33240"/>
+    <w:multiLevelType w:val="hybridMultilevel"/>
+    <w:tmpl w:val="DE7A7F92"/>
+    <w:lvl w:ilvl="0" w:tplc="14090001">
+      <w:start w:val="1"/>
+      <w:numFmt w:val="bullet"/>
+      <w:lvlText w:val=""/>
+      <w:lvlJc w:val="left"/>
+      <w:pPr>
+        <w:ind w:left="1440" w:hanging="360"/>
+      </w:pPr>
+      <w:rPr>
+        <w:rFonts w:ascii="Symbol" w:hAnsi="Symbol" w:hint="default"/>
+      </w:rPr>
+    </w:lvl>
+    <w:lvl w:ilvl="1" w:tplc="14090003">
+      <w:start w:val="1"/>
+      <w:numFmt w:val="bullet"/>
+      <w:lvlText w:val="o"/>
+      <w:lvlJc w:val="left"/>
+      <w:pPr>
+        <w:ind w:left="2160" w:hanging="360"/>
+      </w:pPr>
+      <w:rPr>
+        <w:rFonts w:ascii="Courier New" w:hAnsi="Courier New" w:cs="Courier New" w:hint="default"/>
+      </w:rPr>
+    </w:lvl>
+    <w:lvl w:ilvl="2" w:tplc="14090005" w:tentative="1">
+      <w:start w:val="1"/>
+      <w:numFmt w:val="bullet"/>
+      <w:lvlText w:val=""/>
+      <w:lvlJc w:val="left"/>
+      <w:pPr>
+        <w:ind w:left="2880" w:hanging="360"/>
+      </w:pPr>
+      <w:rPr>
+        <w:rFonts w:ascii="Wingdings" w:hAnsi="Wingdings" w:hint="default"/>
+      </w:rPr>
+    </w:lvl>
+    <w:lvl w:ilvl="3" w:tplc="14090001" w:tentative="1">
+      <w:start w:val="1"/>
+      <w:numFmt w:val="bullet"/>
+      <w:lvlText w:val=""/>
+      <w:lvlJc w:val="left"/>
+      <w:pPr>
+        <w:ind w:left="3600" w:hanging="360"/>
+      </w:pPr>
+      <w:rPr>
+        <w:rFonts w:ascii="Symbol" w:hAnsi="Symbol" w:hint="default"/>
+      </w:rPr>
+    </w:lvl>
+    <w:lvl w:ilvl="4" w:tplc="14090003" w:tentative="1">
+      <w:start w:val="1"/>
+      <w:numFmt w:val="bullet"/>
+      <w:lvlText w:val="o"/>
+      <w:lvlJc w:val="left"/>
+      <w:pPr>
+        <w:ind w:left="4320" w:hanging="360"/>
+      </w:pPr>
+      <w:rPr>
+        <w:rFonts w:ascii="Courier New" w:hAnsi="Courier New" w:cs="Courier New" w:hint="default"/>
+      </w:rPr>
+    </w:lvl>
+    <w:lvl w:ilvl="5" w:tplc="14090005" w:tentative="1">
+      <w:start w:val="1"/>
+      <w:numFmt w:val="bullet"/>
+      <w:lvlText w:val=""/>
+      <w:lvlJc w:val="left"/>
+      <w:pPr>
+        <w:ind w:left="5040" w:hanging="360"/>
+      </w:pPr>
+      <w:rPr>
+        <w:rFonts w:ascii="Wingdings" w:hAnsi="Wingdings" w:hint="default"/>
+      </w:rPr>
+    </w:lvl>
+    <w:lvl w:ilvl="6" w:tplc="14090001" w:tentative="1">
+      <w:start w:val="1"/>
+      <w:numFmt w:val="bullet"/>
+      <w:lvlText w:val=""/>
+      <w:lvlJc w:val="left"/>
+      <w:pPr>
+        <w:ind w:left="5760" w:hanging="360"/>
+      </w:pPr>
+      <w:rPr>
+        <w:rFonts w:ascii="Symbol" w:hAnsi="Symbol" w:hint="default"/>
+      </w:rPr>
+    </w:lvl>
+    <w:lvl w:ilvl="7" w:tplc="14090003" w:tentative="1">
+      <w:start w:val="1"/>
+      <w:numFmt w:val="bullet"/>
+      <w:lvlText w:val="o"/>
+      <w:lvlJc w:val="left"/>
+      <w:pPr>
+        <w:ind w:left="6480" w:hanging="360"/>
+      </w:pPr>
+      <w:rPr>
+        <w:rFonts w:ascii="Courier New" w:hAnsi="Courier New" w:cs="Courier New" w:hint="default"/>
+      </w:rPr>
+    </w:lvl>
+    <w:lvl w:ilvl="8" w:tplc="14090005" w:tentative="1">
+      <w:start w:val="1"/>
+      <w:numFmt w:val="bullet"/>
+      <w:lvlText w:val=""/>
+      <w:lvlJc w:val="left"/>
+      <w:pPr>
+        <w:ind w:left="7200" w:hanging="360"/>
+      </w:pPr>
+      <w:rPr>
+        <w:rFonts w:ascii="Wingdings" w:hAnsi="Wingdings" w:hint="default"/>
+      </w:rPr>
+    </w:lvl>
+  </w:abstractNum>
+  <w:abstractNum w:abstractNumId="2" w15:restartNumberingAfterBreak="0">
+    <w:nsid w:val="77EC5AB2"/>
+    <w:multiLevelType w:val="hybridMultilevel"/>
+    <w:tmpl w:val="4790C1FE"/>
+    <w:lvl w:ilvl="0" w:tplc="14090001">
+      <w:start w:val="1"/>
+      <w:numFmt w:val="bullet"/>
+      <w:lvlText w:val=""/>
+      <w:lvlJc w:val="left"/>
+      <w:pPr>
+        <w:ind w:left="1080" w:hanging="360"/>
+      </w:pPr>
+      <w:rPr>
+        <w:rFonts w:ascii="Symbol" w:hAnsi="Symbol" w:hint="default"/>
+      </w:rPr>
+    </w:lvl>
+    <w:lvl w:ilvl="1" w:tplc="14090003">
+      <w:start w:val="1"/>
+      <w:numFmt w:val="bullet"/>
+      <w:lvlText w:val="o"/>
+      <w:lvlJc w:val="left"/>
+      <w:pPr>
+        <w:ind w:left="1800" w:hanging="360"/>
+      </w:pPr>
+      <w:rPr>
+        <w:rFonts w:ascii="Courier New" w:hAnsi="Courier New" w:cs="Courier New" w:hint="default"/>
+      </w:rPr>
+    </w:lvl>
+    <w:lvl w:ilvl="2" w:tplc="14090005" w:tentative="1">
+      <w:start w:val="1"/>
+      <w:numFmt w:val="bullet"/>
+      <w:lvlText w:val=""/>
+      <w:lvlJc w:val="left"/>
+      <w:pPr>
+        <w:ind w:left="2520" w:hanging="360"/>
+      </w:pPr>
+      <w:rPr>
+        <w:rFonts w:ascii="Wingdings" w:hAnsi="Wingdings" w:hint="default"/>
+      </w:rPr>
+    </w:lvl>
+    <w:lvl w:ilvl="3" w:tplc="14090001" w:tentative="1">
+      <w:start w:val="1"/>
+      <w:numFmt w:val="bullet"/>
+      <w:lvlText w:val=""/>
+      <w:lvlJc w:val="left"/>
+      <w:pPr>
+        <w:ind w:left="3240" w:hanging="360"/>
+      </w:pPr>
+      <w:rPr>
+        <w:rFonts w:ascii="Symbol" w:hAnsi="Symbol" w:hint="default"/>
+      </w:rPr>
+    </w:lvl>
+    <w:lvl w:ilvl="4" w:tplc="14090003" w:tentative="1">
+      <w:start w:val="1"/>
+      <w:numFmt w:val="bullet"/>
+      <w:lvlText w:val="o"/>
+      <w:lvlJc w:val="left"/>
+      <w:pPr>
+        <w:ind w:left="3960" w:hanging="360"/>
+      </w:pPr>
+      <w:rPr>
+        <w:rFonts w:ascii="Courier New" w:hAnsi="Courier New" w:cs="Courier New" w:hint="default"/>
+      </w:rPr>
+    </w:lvl>
+    <w:lvl w:ilvl="5" w:tplc="14090005" w:tentative="1">
+      <w:start w:val="1"/>
+      <w:numFmt w:val="bullet"/>
+      <w:lvlText w:val=""/>
+      <w:lvlJc w:val="left"/>
+      <w:pPr>
+        <w:ind w:left="4680" w:hanging="360"/>
+      </w:pPr>
+      <w:rPr>
+        <w:rFonts w:ascii="Wingdings" w:hAnsi="Wingdings" w:hint="default"/>
+      </w:rPr>
+    </w:lvl>
+    <w:lvl w:ilvl="6" w:tplc="14090001" w:tentative="1">
+      <w:start w:val="1"/>
+      <w:numFmt w:val="bullet"/>
+      <w:lvlText w:val=""/>
+      <w:lvlJc w:val="left"/>
+      <w:pPr>
+        <w:ind w:left="5400" w:hanging="360"/>
+      </w:pPr>
+      <w:rPr>
+        <w:rFonts w:ascii="Symbol" w:hAnsi="Symbol" w:hint="default"/>
+      </w:rPr>
+    </w:lvl>
+    <w:lvl w:ilvl="7" w:tplc="14090003" w:tentative="1">
+      <w:start w:val="1"/>
+      <w:numFmt w:val="bullet"/>
+      <w:lvlText w:val="o"/>
+      <w:lvlJc w:val="left"/>
+      <w:pPr>
+        <w:ind w:left="6120" w:hanging="360"/>
+      </w:pPr>
+      <w:rPr>
+        <w:rFonts w:ascii="Courier New" w:hAnsi="Courier New" w:cs="Courier New" w:hint="default"/>
+      </w:rPr>
+    </w:lvl>
+    <w:lvl w:ilvl="8" w:tplc="14090005" w:tentative="1">
+      <w:start w:val="1"/>
+      <w:numFmt w:val="bullet"/>
+      <w:lvlText w:val=""/>
+      <w:lvlJc w:val="left"/>
+      <w:pPr>
+        <w:ind w:left="6840" w:hanging="360"/>
+      </w:pPr>
+      <w:rPr>
+        <w:rFonts w:ascii="Wingdings" w:hAnsi="Wingdings" w:hint="default"/>
+      </w:rPr>
+    </w:lvl>
+  </w:abstractNum>
+  <w:num w:numId="1" w16cid:durableId="1579561598">
+    <w:abstractNumId w:val="0"/>
+  </w:num>
+  <w:num w:numId="2" w16cid:durableId="1020624220">
+    <w:abstractNumId w:val="2"/>
+  </w:num>
+  <w:num w:numId="3" w16cid:durableId="181944673">
+    <w:abstractNumId w:val="1"/>
+  </w:num>
+</w:numbering>
 </file>
 
 <file path=word/styles.xml><?xml version="1.0" encoding="utf-8"?>
@@ -495,6 +1077,17 @@
     <w:semiHidden/>
     <w:unhideWhenUsed/>
   </w:style>
+  <w:style w:type="paragraph" w:styleId="ListParagraph">
+    <w:name w:val="List Paragraph"/>
+    <w:basedOn w:val="Normal"/>
+    <w:uiPriority w:val="34"/>
+    <w:qFormat/>
+    <w:rsid w:val="00F35B1A"/>
+    <w:pPr>
+      <w:ind w:left="720"/>
+      <w:contextualSpacing/>
+    </w:pPr>
+  </w:style>
 </w:styles>
 </file>
 

</xml_diff>

<commit_message>
update detail of basic questions about product and feature
update detail of basic questions about product and feature
</commit_message>
<xml_diff>
--- a/first meeting questionnaire.docx
+++ b/first meeting questionnaire.docx
@@ -83,7 +83,13 @@
         </w:numPr>
       </w:pPr>
       <w:r>
-        <w:t xml:space="preserve">Do you have any other online platform like website and IOS app for this project </w:t>
+        <w:t xml:space="preserve">Do you have any other online platform like website and IOS app for this </w:t>
+      </w:r>
+      <w:r>
+        <w:t>project?</w:t>
+      </w:r>
+      <w:r>
+        <w:t xml:space="preserve"> </w:t>
       </w:r>
     </w:p>
     <w:p>
@@ -107,29 +113,29 @@
         </w:numPr>
       </w:pPr>
       <w:r>
-        <w:t xml:space="preserve">If yes then </w:t>
-      </w:r>
-      <w:proofErr w:type="spellStart"/>
-      <w:r>
-        <w:t>sql</w:t>
-      </w:r>
-      <w:proofErr w:type="spellEnd"/>
+        <w:t xml:space="preserve">If </w:t>
+      </w:r>
+      <w:r>
+        <w:t>yes,</w:t>
+      </w:r>
+      <w:r>
+        <w:t xml:space="preserve"> then </w:t>
+      </w:r>
+      <w:r>
+        <w:t>SQL</w:t>
+      </w:r>
       <w:r>
         <w:t xml:space="preserve"> </w:t>
       </w:r>
-      <w:proofErr w:type="spellStart"/>
-      <w:r>
-        <w:t>databasea</w:t>
-      </w:r>
-      <w:proofErr w:type="spellEnd"/>
+      <w:r>
+        <w:t>database</w:t>
+      </w:r>
       <w:r>
         <w:t xml:space="preserve"> or no </w:t>
       </w:r>
-      <w:proofErr w:type="spellStart"/>
-      <w:r>
-        <w:t>sql</w:t>
-      </w:r>
-      <w:proofErr w:type="spellEnd"/>
+      <w:r>
+        <w:t>SQL</w:t>
+      </w:r>
       <w:r>
         <w:t xml:space="preserve"> </w:t>
       </w:r>
@@ -160,6 +166,90 @@
     </w:p>
     <w:p>
       <w:pPr>
+        <w:pStyle w:val="ListParagraph"/>
+        <w:numPr>
+          <w:ilvl w:val="0"/>
+          <w:numId w:val="2"/>
+        </w:numPr>
+      </w:pPr>
+      <w:r>
+        <w:t xml:space="preserve">Hosting website </w:t>
+      </w:r>
+    </w:p>
+    <w:p>
+      <w:pPr>
+        <w:pStyle w:val="ListParagraph"/>
+        <w:numPr>
+          <w:ilvl w:val="0"/>
+          <w:numId w:val="2"/>
+        </w:numPr>
+      </w:pPr>
+      <w:r>
+        <w:t xml:space="preserve">Server </w:t>
+      </w:r>
+    </w:p>
+    <w:p>
+      <w:pPr>
+        <w:pStyle w:val="ListParagraph"/>
+        <w:numPr>
+          <w:ilvl w:val="1"/>
+          <w:numId w:val="2"/>
+        </w:numPr>
+      </w:pPr>
+      <w:r>
+        <w:t>AWS</w:t>
+      </w:r>
+    </w:p>
+    <w:p>
+      <w:pPr>
+        <w:pStyle w:val="ListParagraph"/>
+        <w:numPr>
+          <w:ilvl w:val="1"/>
+          <w:numId w:val="2"/>
+        </w:numPr>
+      </w:pPr>
+      <w:r>
+        <w:t>Sanity</w:t>
+      </w:r>
+    </w:p>
+    <w:p>
+      <w:pPr>
+        <w:pStyle w:val="ListParagraph"/>
+        <w:numPr>
+          <w:ilvl w:val="1"/>
+          <w:numId w:val="2"/>
+        </w:numPr>
+      </w:pPr>
+      <w:r>
+        <w:t>Firestore</w:t>
+      </w:r>
+    </w:p>
+    <w:p>
+      <w:pPr>
+        <w:pStyle w:val="ListParagraph"/>
+        <w:numPr>
+          <w:ilvl w:val="1"/>
+          <w:numId w:val="2"/>
+        </w:numPr>
+      </w:pPr>
+      <w:r>
+        <w:t>Azure</w:t>
+      </w:r>
+    </w:p>
+    <w:p>
+      <w:pPr>
+        <w:pStyle w:val="ListParagraph"/>
+        <w:numPr>
+          <w:ilvl w:val="1"/>
+          <w:numId w:val="2"/>
+        </w:numPr>
+      </w:pPr>
+      <w:r>
+        <w:t>Digital Ocean</w:t>
+      </w:r>
+    </w:p>
+    <w:p>
+      <w:pPr>
         <w:ind w:left="360"/>
       </w:pPr>
     </w:p>
@@ -273,10 +363,67 @@
         </w:numPr>
       </w:pPr>
       <w:r>
-        <w:t xml:space="preserve">User Account </w:t>
-      </w:r>
-      <w:r>
-        <w:t>page</w:t>
+        <w:t xml:space="preserve">Type of authentication </w:t>
+      </w:r>
+    </w:p>
+    <w:p>
+      <w:pPr>
+        <w:pStyle w:val="ListParagraph"/>
+        <w:numPr>
+          <w:ilvl w:val="1"/>
+          <w:numId w:val="3"/>
+        </w:numPr>
+      </w:pPr>
+      <w:r>
+        <w:t>User/Student /subscriber</w:t>
+      </w:r>
+    </w:p>
+    <w:p>
+      <w:pPr>
+        <w:pStyle w:val="ListParagraph"/>
+        <w:numPr>
+          <w:ilvl w:val="1"/>
+          <w:numId w:val="3"/>
+        </w:numPr>
+      </w:pPr>
+      <w:r>
+        <w:t xml:space="preserve">Admin </w:t>
+      </w:r>
+    </w:p>
+    <w:p>
+      <w:pPr>
+        <w:pStyle w:val="ListParagraph"/>
+        <w:numPr>
+          <w:ilvl w:val="1"/>
+          <w:numId w:val="3"/>
+        </w:numPr>
+      </w:pPr>
+      <w:r>
+        <w:t>Super User</w:t>
+      </w:r>
+    </w:p>
+    <w:p>
+      <w:pPr>
+        <w:pStyle w:val="ListParagraph"/>
+        <w:numPr>
+          <w:ilvl w:val="1"/>
+          <w:numId w:val="3"/>
+        </w:numPr>
+      </w:pPr>
+      <w:r>
+        <w:t>Visitors</w:t>
+      </w:r>
+    </w:p>
+    <w:p>
+      <w:pPr>
+        <w:pStyle w:val="ListParagraph"/>
+        <w:numPr>
+          <w:ilvl w:val="1"/>
+          <w:numId w:val="3"/>
+        </w:numPr>
+      </w:pPr>
+      <w:r>
+        <w:t xml:space="preserve">Faculty/Teacher </w:t>
       </w:r>
     </w:p>
     <w:p>
@@ -289,6 +436,67 @@
       </w:pPr>
       <w:r>
         <w:t xml:space="preserve">Payment gateway </w:t>
+      </w:r>
+    </w:p>
+    <w:p>
+      <w:pPr>
+        <w:pStyle w:val="ListParagraph"/>
+        <w:numPr>
+          <w:ilvl w:val="0"/>
+          <w:numId w:val="3"/>
+        </w:numPr>
+      </w:pPr>
+      <w:r>
+        <w:t xml:space="preserve">Advertisement feature </w:t>
+      </w:r>
+    </w:p>
+    <w:p>
+      <w:pPr>
+        <w:pStyle w:val="ListParagraph"/>
+        <w:numPr>
+          <w:ilvl w:val="0"/>
+          <w:numId w:val="3"/>
+        </w:numPr>
+      </w:pPr>
+      <w:r>
+        <w:t>Option for download lecture’s</w:t>
+      </w:r>
+    </w:p>
+    <w:p>
+      <w:pPr>
+        <w:pStyle w:val="ListParagraph"/>
+        <w:numPr>
+          <w:ilvl w:val="0"/>
+          <w:numId w:val="3"/>
+        </w:numPr>
+      </w:pPr>
+      <w:r>
+        <w:t xml:space="preserve">Chatting room </w:t>
+      </w:r>
+    </w:p>
+    <w:p>
+      <w:pPr>
+        <w:pStyle w:val="ListParagraph"/>
+        <w:numPr>
+          <w:ilvl w:val="0"/>
+          <w:numId w:val="3"/>
+        </w:numPr>
+      </w:pPr>
+      <w:r>
+        <w:t xml:space="preserve">Mail delivery system </w:t>
+      </w:r>
+    </w:p>
+    <w:p>
+      <w:pPr>
+        <w:pStyle w:val="ListParagraph"/>
+        <w:numPr>
+          <w:ilvl w:val="0"/>
+          <w:numId w:val="3"/>
+        </w:numPr>
+      </w:pPr>
+      <w:r>
+        <w:lastRenderedPageBreak/>
+        <w:t>Push Notification</w:t>
       </w:r>
     </w:p>
     <w:p>

</xml_diff>